<commit_message>
fix all done (pembimbing 1)
</commit_message>
<xml_diff>
--- a/MAIN/01. Halaman Judul.docx
+++ b/MAIN/01. Halaman Judul.docx
@@ -137,25 +137,79 @@
           <w:sz w:val="24"/>
           <w:szCs w:val="24"/>
         </w:rPr>
-        <w:t>Proposal Penelitian</w:t>
-      </w:r>
-    </w:p>
-    <w:p>
-      <w:pPr>
-        <w:jc w:val="center"/>
-        <w:rPr>
-          <w:rFonts w:ascii="Times New Roman" w:hAnsi="Times New Roman" w:cs="Times New Roman"/>
-          <w:sz w:val="24"/>
-          <w:szCs w:val="24"/>
-        </w:rPr>
-      </w:pPr>
-      <w:r>
-        <w:rPr>
-          <w:rFonts w:ascii="Times New Roman" w:hAnsi="Times New Roman" w:cs="Times New Roman"/>
-          <w:sz w:val="24"/>
-          <w:szCs w:val="24"/>
-        </w:rPr>
-        <w:t xml:space="preserve">Program Studi Teknik informatika </w:t>
+        <w:t xml:space="preserve">Proposal </w:t>
+      </w:r>
+      <w:proofErr w:type="spellStart"/>
+      <w:r>
+        <w:rPr>
+          <w:rFonts w:ascii="Times New Roman" w:hAnsi="Times New Roman" w:cs="Times New Roman"/>
+          <w:sz w:val="24"/>
+          <w:szCs w:val="24"/>
+        </w:rPr>
+        <w:t>Penelitian</w:t>
+      </w:r>
+      <w:proofErr w:type="spellEnd"/>
+    </w:p>
+    <w:p>
+      <w:pPr>
+        <w:jc w:val="center"/>
+        <w:rPr>
+          <w:rFonts w:ascii="Times New Roman" w:hAnsi="Times New Roman" w:cs="Times New Roman"/>
+          <w:sz w:val="24"/>
+          <w:szCs w:val="24"/>
+        </w:rPr>
+      </w:pPr>
+      <w:r>
+        <w:rPr>
+          <w:rFonts w:ascii="Times New Roman" w:hAnsi="Times New Roman" w:cs="Times New Roman"/>
+          <w:sz w:val="24"/>
+          <w:szCs w:val="24"/>
+        </w:rPr>
+        <w:t xml:space="preserve">Program </w:t>
+      </w:r>
+      <w:proofErr w:type="spellStart"/>
+      <w:r>
+        <w:rPr>
+          <w:rFonts w:ascii="Times New Roman" w:hAnsi="Times New Roman" w:cs="Times New Roman"/>
+          <w:sz w:val="24"/>
+          <w:szCs w:val="24"/>
+        </w:rPr>
+        <w:t>Studi</w:t>
+      </w:r>
+      <w:proofErr w:type="spellEnd"/>
+      <w:r>
+        <w:rPr>
+          <w:rFonts w:ascii="Times New Roman" w:hAnsi="Times New Roman" w:cs="Times New Roman"/>
+          <w:sz w:val="24"/>
+          <w:szCs w:val="24"/>
+        </w:rPr>
+        <w:t xml:space="preserve"> Teknik </w:t>
+      </w:r>
+      <w:proofErr w:type="spellStart"/>
+      <w:r>
+        <w:rPr>
+          <w:rFonts w:ascii="Times New Roman" w:hAnsi="Times New Roman" w:cs="Times New Roman"/>
+          <w:sz w:val="24"/>
+          <w:szCs w:val="24"/>
+        </w:rPr>
+        <w:t>I</w:t>
+      </w:r>
+      <w:r>
+        <w:rPr>
+          <w:rFonts w:ascii="Times New Roman" w:hAnsi="Times New Roman" w:cs="Times New Roman"/>
+          <w:sz w:val="24"/>
+          <w:szCs w:val="24"/>
+        </w:rPr>
+        <w:t>nformatika</w:t>
+      </w:r>
+      <w:proofErr w:type="spellEnd"/>
+      <w:r>
+        <w:rPr>
+          <w:rFonts w:ascii="Times New Roman" w:hAnsi="Times New Roman" w:cs="Times New Roman"/>
+          <w:sz w:val="24"/>
+          <w:szCs w:val="24"/>
+        </w:rPr>
+        <w:t xml:space="preserve"> </w:t>
       </w:r>
     </w:p>
     <w:p>
@@ -195,10 +249,10 @@
           <w:szCs w:val="24"/>
         </w:rPr>
         <w:drawing>
-          <wp:inline distT="0" distB="0" distL="0" distR="0" wp14:anchorId="1D0AD580" wp14:editId="2B37EB51">
-            <wp:extent cx="2377711" cy="2520000"/>
-            <wp:effectExtent l="0" t="0" r="3810" b="0"/>
-            <wp:docPr id="1" name="Picture 1"/>
+          <wp:inline distT="0" distB="0" distL="0" distR="0" wp14:anchorId="17A420F7" wp14:editId="19DBFE81">
+            <wp:extent cx="2509567" cy="2520000"/>
+            <wp:effectExtent l="0" t="0" r="5080" b="0"/>
+            <wp:docPr id="2" name="Picture 2"/>
             <wp:cNvGraphicFramePr>
               <a:graphicFrameLocks xmlns:a="http://schemas.openxmlformats.org/drawingml/2006/main" noChangeAspect="1"/>
             </wp:cNvGraphicFramePr>
@@ -206,7 +260,7 @@
               <a:graphicData uri="http://schemas.openxmlformats.org/drawingml/2006/picture">
                 <pic:pic xmlns:pic="http://schemas.openxmlformats.org/drawingml/2006/picture">
                   <pic:nvPicPr>
-                    <pic:cNvPr id="1" name="Picture 1"/>
+                    <pic:cNvPr id="2" name="Picture 2"/>
                     <pic:cNvPicPr/>
                   </pic:nvPicPr>
                   <pic:blipFill>
@@ -224,7 +278,7 @@
                   <pic:spPr>
                     <a:xfrm>
                       <a:off x="0" y="0"/>
-                      <a:ext cx="2377711" cy="2520000"/>
+                      <a:ext cx="2509567" cy="2520000"/>
                     </a:xfrm>
                     <a:prstGeom prst="rect">
                       <a:avLst/>
@@ -259,7 +313,19 @@
           <w:szCs w:val="24"/>
         </w:rPr>
       </w:pPr>
-      <w:proofErr w:type="gramStart"/>
+    </w:p>
+    <w:p>
+      <w:pPr>
+        <w:spacing w:line="480" w:lineRule="auto"/>
+        <w:jc w:val="center"/>
+        <w:rPr>
+          <w:rFonts w:ascii="Times New Roman" w:hAnsi="Times New Roman" w:cs="Times New Roman"/>
+          <w:b/>
+          <w:bCs/>
+          <w:sz w:val="24"/>
+          <w:szCs w:val="24"/>
+        </w:rPr>
+      </w:pPr>
       <w:r>
         <w:rPr>
           <w:rFonts w:ascii="Times New Roman" w:hAnsi="Times New Roman" w:cs="Times New Roman"/>
@@ -278,18 +344,7 @@
           <w:sz w:val="24"/>
           <w:szCs w:val="24"/>
         </w:rPr>
-        <w:t xml:space="preserve"> :</w:t>
-      </w:r>
-      <w:proofErr w:type="gramEnd"/>
-      <w:r>
-        <w:rPr>
-          <w:rFonts w:ascii="Times New Roman" w:hAnsi="Times New Roman" w:cs="Times New Roman"/>
-          <w:b/>
-          <w:bCs/>
-          <w:sz w:val="24"/>
-          <w:szCs w:val="24"/>
-        </w:rPr>
-        <w:t xml:space="preserve"> </w:t>
+        <w:t xml:space="preserve"> : </w:t>
       </w:r>
     </w:p>
     <w:p>
@@ -365,90 +420,81 @@
     </w:p>
     <w:p>
       <w:pPr>
+        <w:jc w:val="center"/>
+        <w:rPr>
+          <w:rFonts w:ascii="Times New Roman" w:hAnsi="Times New Roman" w:cs="Times New Roman"/>
+          <w:sz w:val="24"/>
+          <w:szCs w:val="24"/>
+        </w:rPr>
+      </w:pPr>
+    </w:p>
+    <w:p>
+      <w:pPr>
+        <w:tabs>
+          <w:tab w:val="left" w:pos="1205"/>
+          <w:tab w:val="center" w:pos="3969"/>
+        </w:tabs>
+        <w:spacing w:after="0" w:line="240" w:lineRule="auto"/>
+        <w:jc w:val="center"/>
+        <w:rPr>
+          <w:rFonts w:ascii="Times New Roman" w:hAnsi="Times New Roman" w:cs="Times New Roman"/>
+          <w:b/>
+          <w:sz w:val="24"/>
+          <w:szCs w:val="24"/>
+          <w:lang w:val="sv-SE"/>
+        </w:rPr>
+      </w:pPr>
+      <w:r>
+        <w:rPr>
+          <w:rFonts w:ascii="Times New Roman" w:hAnsi="Times New Roman" w:cs="Times New Roman"/>
+          <w:b/>
+          <w:sz w:val="24"/>
+          <w:szCs w:val="24"/>
+          <w:lang w:val="sv-SE"/>
+        </w:rPr>
+        <w:t>UNIVERSITAS DIPA MAKASSAR</w:t>
+      </w:r>
+    </w:p>
+    <w:p>
+      <w:pPr>
+        <w:tabs>
+          <w:tab w:val="left" w:pos="1205"/>
+          <w:tab w:val="center" w:pos="3969"/>
+        </w:tabs>
+        <w:spacing w:after="0" w:line="240" w:lineRule="auto"/>
+        <w:jc w:val="center"/>
+        <w:rPr>
+          <w:rFonts w:ascii="Times New Roman" w:hAnsi="Times New Roman" w:cs="Times New Roman"/>
+          <w:b/>
+          <w:sz w:val="24"/>
+          <w:szCs w:val="24"/>
+        </w:rPr>
+      </w:pPr>
+      <w:r>
+        <w:rPr>
+          <w:rFonts w:ascii="Times New Roman" w:hAnsi="Times New Roman" w:cs="Times New Roman"/>
+          <w:b/>
+          <w:sz w:val="24"/>
+          <w:szCs w:val="24"/>
+          <w:lang w:val="sv-SE"/>
+        </w:rPr>
+        <w:t>MAKASSAR</w:t>
+      </w:r>
+    </w:p>
+    <w:p>
+      <w:pPr>
         <w:spacing w:line="240" w:lineRule="auto"/>
         <w:jc w:val="center"/>
         <w:rPr>
           <w:rFonts w:ascii="Times New Roman" w:hAnsi="Times New Roman" w:cs="Times New Roman"/>
           <w:b/>
           <w:bCs/>
-          <w:sz w:val="24"/>
-          <w:szCs w:val="24"/>
-        </w:rPr>
-      </w:pPr>
-      <w:r>
-        <w:rPr>
-          <w:rFonts w:ascii="Times New Roman" w:hAnsi="Times New Roman" w:cs="Times New Roman"/>
-          <w:b/>
-          <w:bCs/>
-          <w:sz w:val="24"/>
-          <w:szCs w:val="24"/>
-        </w:rPr>
-        <w:t>SEKOLAH TINGGI MANAJEMEN INFORMATIKA DAN KOMPUTER</w:t>
-      </w:r>
-    </w:p>
-    <w:p>
-      <w:pPr>
-        <w:spacing w:line="240" w:lineRule="auto"/>
-        <w:jc w:val="center"/>
-        <w:rPr>
-          <w:rFonts w:ascii="Times New Roman" w:hAnsi="Times New Roman" w:cs="Times New Roman"/>
-          <w:b/>
-          <w:bCs/>
-          <w:sz w:val="24"/>
-          <w:szCs w:val="24"/>
-        </w:rPr>
-      </w:pPr>
-      <w:r>
-        <w:rPr>
-          <w:rFonts w:ascii="Times New Roman" w:hAnsi="Times New Roman" w:cs="Times New Roman"/>
-          <w:b/>
-          <w:bCs/>
-          <w:sz w:val="24"/>
-          <w:szCs w:val="24"/>
-        </w:rPr>
-        <w:t>(STMIK) DIPANEGARA</w:t>
-      </w:r>
-    </w:p>
-    <w:p>
-      <w:pPr>
-        <w:spacing w:line="240" w:lineRule="auto"/>
-        <w:jc w:val="center"/>
-        <w:rPr>
-          <w:rFonts w:ascii="Times New Roman" w:hAnsi="Times New Roman" w:cs="Times New Roman"/>
-          <w:b/>
-          <w:bCs/>
-          <w:sz w:val="24"/>
-          <w:szCs w:val="24"/>
-        </w:rPr>
-      </w:pPr>
-      <w:r>
-        <w:rPr>
-          <w:rFonts w:ascii="Times New Roman" w:hAnsi="Times New Roman" w:cs="Times New Roman"/>
-          <w:b/>
-          <w:bCs/>
-          <w:sz w:val="24"/>
-          <w:szCs w:val="24"/>
-        </w:rPr>
-        <w:t>MAKASAR</w:t>
-      </w:r>
-    </w:p>
-    <w:p>
-      <w:pPr>
-        <w:spacing w:line="240" w:lineRule="auto"/>
-        <w:jc w:val="center"/>
-        <w:rPr>
-          <w:rFonts w:ascii="Times New Roman" w:hAnsi="Times New Roman" w:cs="Times New Roman"/>
-          <w:b/>
-          <w:bCs/>
-          <w:sz w:val="24"/>
-          <w:szCs w:val="24"/>
-        </w:rPr>
-      </w:pPr>
-      <w:r>
-        <w:rPr>
-          <w:rFonts w:ascii="Times New Roman" w:hAnsi="Times New Roman" w:cs="Times New Roman"/>
-          <w:b/>
-          <w:bCs/>
+        </w:rPr>
+      </w:pPr>
+      <w:r>
+        <w:rPr>
+          <w:rFonts w:ascii="Times New Roman" w:hAnsi="Times New Roman" w:cs="Times New Roman"/>
+          <w:b/>
           <w:sz w:val="24"/>
           <w:szCs w:val="24"/>
         </w:rPr>
@@ -458,11 +504,20 @@
         <w:rPr>
           <w:rFonts w:ascii="Times New Roman" w:hAnsi="Times New Roman" w:cs="Times New Roman"/>
           <w:b/>
-          <w:bCs/>
-          <w:sz w:val="24"/>
-          <w:szCs w:val="24"/>
-        </w:rPr>
-        <w:t>21</w:t>
+          <w:sz w:val="24"/>
+          <w:szCs w:val="24"/>
+          <w:lang w:val="id-ID"/>
+        </w:rPr>
+        <w:t>2</w:t>
+      </w:r>
+      <w:r>
+        <w:rPr>
+          <w:rFonts w:ascii="Times New Roman" w:hAnsi="Times New Roman" w:cs="Times New Roman"/>
+          <w:b/>
+          <w:sz w:val="24"/>
+          <w:szCs w:val="24"/>
+        </w:rPr>
+        <w:t>1</w:t>
       </w:r>
     </w:p>
     <w:sectPr>

</xml_diff>